<commit_message>
use case and requirements updated
</commit_message>
<xml_diff>
--- a/COSC412 Requirements Individual.docx
+++ b/COSC412 Requirements Individual.docx
@@ -1,6 +1,6 @@
 
 <file path=word/document.xml><?xml version="1.0" encoding="utf-8"?>
-<w:document xmlns:wpc="http://schemas.microsoft.com/office/word/2010/wordprocessingCanvas" xmlns:cx="http://schemas.microsoft.com/office/drawing/2014/chartex" xmlns:cx1="http://schemas.microsoft.com/office/drawing/2015/9/8/chartex" xmlns:cx2="http://schemas.microsoft.com/office/drawing/2015/10/21/chartex" xmlns:cx3="http://schemas.microsoft.com/office/drawing/2016/5/9/chartex" xmlns:cx4="http://schemas.microsoft.com/office/drawing/2016/5/10/chartex" xmlns:cx5="http://schemas.microsoft.com/office/drawing/2016/5/11/chartex" xmlns:cx6="http://schemas.microsoft.com/office/drawing/2016/5/12/chartex" xmlns:cx7="http://schemas.microsoft.com/office/drawing/2016/5/13/chartex" xmlns:cx8="http://schemas.microsoft.com/office/drawing/2016/5/14/chartex" xmlns:mc="http://schemas.openxmlformats.org/markup-compatibility/2006" xmlns:aink="http://schemas.microsoft.com/office/drawing/2016/ink" xmlns:am3d="http://schemas.microsoft.com/office/drawing/2017/model3d" xmlns:o="urn:schemas-microsoft-com:office:office" xmlns:r="http://schemas.openxmlformats.org/officeDocument/2006/relationships" xmlns:m="http://schemas.openxmlformats.org/officeDocument/2006/math" xmlns:v="urn:schemas-microsoft-com:vml" xmlns:wp14="http://schemas.microsoft.com/office/word/2010/wordprocessingDrawing" xmlns:wp="http://schemas.openxmlformats.org/drawingml/2006/wordprocessingDrawing" xmlns:w10="urn:schemas-microsoft-com:office:word" xmlns:w="http://schemas.openxmlformats.org/wordprocessingml/2006/main" xmlns:w14="http://schemas.microsoft.com/office/word/2010/wordml" xmlns:w15="http://schemas.microsoft.com/office/word/2012/wordml" xmlns:w16cex="http://schemas.microsoft.com/office/word/2018/wordml/cex" xmlns:w16cid="http://schemas.microsoft.com/office/word/2016/wordml/cid" xmlns:w16="http://schemas.microsoft.com/office/word/2018/wordml" xmlns:w16se="http://schemas.microsoft.com/office/word/2015/wordml/symex" xmlns:wpg="http://schemas.microsoft.com/office/word/2010/wordprocessingGroup" xmlns:wpi="http://schemas.microsoft.com/office/word/2010/wordprocessingInk" xmlns:wne="http://schemas.microsoft.com/office/word/2006/wordml" xmlns:wps="http://schemas.microsoft.com/office/word/2010/wordprocessingShape" mc:Ignorable="w14 w15 w16se w16cid w16 w16cex wp14">
+<w:document xmlns:wpc="http://schemas.microsoft.com/office/word/2010/wordprocessingCanvas" xmlns:cx="http://schemas.microsoft.com/office/drawing/2014/chartex" xmlns:cx1="http://schemas.microsoft.com/office/drawing/2015/9/8/chartex" xmlns:cx2="http://schemas.microsoft.com/office/drawing/2015/10/21/chartex" xmlns:cx3="http://schemas.microsoft.com/office/drawing/2016/5/9/chartex" xmlns:cx4="http://schemas.microsoft.com/office/drawing/2016/5/10/chartex" xmlns:cx5="http://schemas.microsoft.com/office/drawing/2016/5/11/chartex" xmlns:cx6="http://schemas.microsoft.com/office/drawing/2016/5/12/chartex" xmlns:cx7="http://schemas.microsoft.com/office/drawing/2016/5/13/chartex" xmlns:cx8="http://schemas.microsoft.com/office/drawing/2016/5/14/chartex" xmlns:mc="http://schemas.openxmlformats.org/markup-compatibility/2006" xmlns:aink="http://schemas.microsoft.com/office/drawing/2016/ink" xmlns:am3d="http://schemas.microsoft.com/office/drawing/2017/model3d" xmlns:o="urn:schemas-microsoft-com:office:office" xmlns:r="http://schemas.openxmlformats.org/officeDocument/2006/relationships" xmlns:m="http://schemas.openxmlformats.org/officeDocument/2006/math" xmlns:v="urn:schemas-microsoft-com:vml" xmlns:wp14="http://schemas.microsoft.com/office/word/2010/wordprocessingDrawing" xmlns:wp="http://schemas.openxmlformats.org/drawingml/2006/wordprocessingDrawing" xmlns:w10="urn:schemas-microsoft-com:office:word" xmlns:w="http://schemas.openxmlformats.org/wordprocessingml/2006/main" xmlns:w14="http://schemas.microsoft.com/office/word/2010/wordml" xmlns:w15="http://schemas.microsoft.com/office/word/2012/wordml" xmlns:w16cex="http://schemas.microsoft.com/office/word/2018/wordml/cex" xmlns:w16cid="http://schemas.microsoft.com/office/word/2016/wordml/cid" xmlns:w16="http://schemas.microsoft.com/office/word/2018/wordml" xmlns:w16sdtdh="http://schemas.microsoft.com/office/word/2020/wordml/sdtdatahash" xmlns:w16se="http://schemas.microsoft.com/office/word/2015/wordml/symex" xmlns:wpg="http://schemas.microsoft.com/office/word/2010/wordprocessingGroup" xmlns:wpi="http://schemas.microsoft.com/office/word/2010/wordprocessingInk" xmlns:wne="http://schemas.microsoft.com/office/word/2006/wordml" xmlns:wps="http://schemas.microsoft.com/office/word/2010/wordprocessingShape" mc:Ignorable="w14 w15 w16se w16cid w16 w16cex w16sdtdh wp14">
   <w:body>
     <w:p>
       <w:pPr>
@@ -61,15 +61,7 @@
           <w:sz w:val="24"/>
           <w:szCs w:val="24"/>
         </w:rPr>
-        <w:t>M</w:t>
-      </w:r>
-      <w:r>
-        <w:rPr>
-          <w:rFonts w:ascii="Times New Roman" w:hAnsi="Times New Roman" w:cs="Times New Roman"/>
-          <w:sz w:val="24"/>
-          <w:szCs w:val="24"/>
-        </w:rPr>
-        <w:t>ust have permission to install plug ins.</w:t>
+        <w:t>Must have permission to install plug ins.</w:t>
       </w:r>
     </w:p>
     <w:p>
@@ -91,31 +83,7 @@
           <w:sz w:val="24"/>
           <w:szCs w:val="24"/>
         </w:rPr>
-        <w:t>M</w:t>
-      </w:r>
-      <w:r>
-        <w:rPr>
-          <w:rFonts w:ascii="Times New Roman" w:hAnsi="Times New Roman" w:cs="Times New Roman"/>
-          <w:sz w:val="24"/>
-          <w:szCs w:val="24"/>
-        </w:rPr>
-        <w:t>onitor</w:t>
-      </w:r>
-      <w:r>
-        <w:rPr>
-          <w:rFonts w:ascii="Times New Roman" w:hAnsi="Times New Roman" w:cs="Times New Roman"/>
-          <w:sz w:val="24"/>
-          <w:szCs w:val="24"/>
-        </w:rPr>
-        <w:t>s</w:t>
-      </w:r>
-      <w:r>
-        <w:rPr>
-          <w:rFonts w:ascii="Times New Roman" w:hAnsi="Times New Roman" w:cs="Times New Roman"/>
-          <w:sz w:val="24"/>
-          <w:szCs w:val="24"/>
-        </w:rPr>
-        <w:t xml:space="preserve"> user account behavior through the administrative dashboard</w:t>
+        <w:t>Monitors user account behavior through the administrative dashboard</w:t>
       </w:r>
       <w:r>
         <w:rPr>
@@ -145,23 +113,7 @@
           <w:sz w:val="24"/>
           <w:szCs w:val="24"/>
         </w:rPr>
-        <w:t>L</w:t>
-      </w:r>
-      <w:r>
-        <w:rPr>
-          <w:rFonts w:ascii="Times New Roman" w:hAnsi="Times New Roman" w:cs="Times New Roman"/>
-          <w:sz w:val="24"/>
-          <w:szCs w:val="24"/>
-        </w:rPr>
-        <w:t>ogin through the administrative login page</w:t>
-      </w:r>
-      <w:r>
-        <w:rPr>
-          <w:rFonts w:ascii="Times New Roman" w:hAnsi="Times New Roman" w:cs="Times New Roman"/>
-          <w:sz w:val="24"/>
-          <w:szCs w:val="24"/>
-        </w:rPr>
-        <w:t>.</w:t>
+        <w:t>Login through the administrative login page.</w:t>
       </w:r>
       <w:r>
         <w:rPr>
@@ -281,15 +233,7 @@
           <w:sz w:val="24"/>
           <w:szCs w:val="24"/>
         </w:rPr>
-        <w:t xml:space="preserve"> to view the website via domain name on their web browser of choice and hit the landing </w:t>
-      </w:r>
-      <w:r>
-        <w:rPr>
-          <w:rFonts w:ascii="Times New Roman" w:hAnsi="Times New Roman" w:cs="Times New Roman"/>
-          <w:sz w:val="24"/>
-          <w:szCs w:val="24"/>
-        </w:rPr>
-        <w:t>page.</w:t>
+        <w:t xml:space="preserve"> to view the website via domain name on their web browser of choice and hit the landing page.</w:t>
       </w:r>
     </w:p>
     <w:p>
@@ -319,15 +263,7 @@
           <w:sz w:val="24"/>
           <w:szCs w:val="24"/>
         </w:rPr>
-        <w:t xml:space="preserve"> to visit permitted pages on the </w:t>
-      </w:r>
-      <w:r>
-        <w:rPr>
-          <w:rFonts w:ascii="Times New Roman" w:hAnsi="Times New Roman" w:cs="Times New Roman"/>
-          <w:sz w:val="24"/>
-          <w:szCs w:val="24"/>
-        </w:rPr>
-        <w:t>website.</w:t>
+        <w:t xml:space="preserve"> to visit permitted pages on the website.</w:t>
       </w:r>
     </w:p>
     <w:p>
@@ -349,7 +285,7 @@
           <w:sz w:val="24"/>
           <w:szCs w:val="24"/>
         </w:rPr>
-        <w:t>Users cannot edit any pages on the site.</w:t>
+        <w:t>User cannot edit any pages on the site.</w:t>
       </w:r>
     </w:p>
     <w:p>
@@ -371,7 +307,51 @@
           <w:sz w:val="24"/>
           <w:szCs w:val="24"/>
         </w:rPr>
-        <w:t>Users can fill out the contact us page.</w:t>
+        <w:t>User can fill out the contact us page.</w:t>
+      </w:r>
+    </w:p>
+    <w:p>
+      <w:pPr>
+        <w:pStyle w:val="ListParagraph"/>
+        <w:numPr>
+          <w:ilvl w:val="0"/>
+          <w:numId w:val="1"/>
+        </w:numPr>
+        <w:rPr>
+          <w:rFonts w:ascii="Times New Roman" w:hAnsi="Times New Roman" w:cs="Times New Roman"/>
+          <w:sz w:val="24"/>
+          <w:szCs w:val="24"/>
+        </w:rPr>
+      </w:pPr>
+      <w:r>
+        <w:rPr>
+          <w:rFonts w:ascii="Times New Roman" w:hAnsi="Times New Roman" w:cs="Times New Roman"/>
+          <w:sz w:val="24"/>
+          <w:szCs w:val="24"/>
+        </w:rPr>
+        <w:t>User can fill out a testimonial.</w:t>
+      </w:r>
+    </w:p>
+    <w:p>
+      <w:pPr>
+        <w:pStyle w:val="ListParagraph"/>
+        <w:numPr>
+          <w:ilvl w:val="0"/>
+          <w:numId w:val="1"/>
+        </w:numPr>
+        <w:rPr>
+          <w:rFonts w:ascii="Times New Roman" w:hAnsi="Times New Roman" w:cs="Times New Roman"/>
+          <w:sz w:val="24"/>
+          <w:szCs w:val="24"/>
+        </w:rPr>
+      </w:pPr>
+      <w:r>
+        <w:rPr>
+          <w:rFonts w:ascii="Times New Roman" w:hAnsi="Times New Roman" w:cs="Times New Roman"/>
+          <w:sz w:val="24"/>
+          <w:szCs w:val="24"/>
+        </w:rPr>
+        <w:t>User has ability to make payments for services.</w:t>
       </w:r>
     </w:p>
     <w:p>
@@ -442,6 +422,50 @@
     </w:p>
     <w:p>
       <w:pPr>
+        <w:pStyle w:val="ListParagraph"/>
+        <w:numPr>
+          <w:ilvl w:val="0"/>
+          <w:numId w:val="4"/>
+        </w:numPr>
+        <w:rPr>
+          <w:rFonts w:ascii="Times New Roman" w:hAnsi="Times New Roman" w:cs="Times New Roman"/>
+          <w:sz w:val="24"/>
+          <w:szCs w:val="24"/>
+        </w:rPr>
+      </w:pPr>
+      <w:r>
+        <w:rPr>
+          <w:rFonts w:ascii="Times New Roman" w:hAnsi="Times New Roman" w:cs="Times New Roman"/>
+          <w:sz w:val="24"/>
+          <w:szCs w:val="24"/>
+        </w:rPr>
+        <w:t>Payment page.</w:t>
+      </w:r>
+    </w:p>
+    <w:p>
+      <w:pPr>
+        <w:pStyle w:val="ListParagraph"/>
+        <w:numPr>
+          <w:ilvl w:val="0"/>
+          <w:numId w:val="4"/>
+        </w:numPr>
+        <w:rPr>
+          <w:rFonts w:ascii="Times New Roman" w:hAnsi="Times New Roman" w:cs="Times New Roman"/>
+          <w:sz w:val="24"/>
+          <w:szCs w:val="24"/>
+        </w:rPr>
+      </w:pPr>
+      <w:r>
+        <w:rPr>
+          <w:rFonts w:ascii="Times New Roman" w:hAnsi="Times New Roman" w:cs="Times New Roman"/>
+          <w:sz w:val="24"/>
+          <w:szCs w:val="24"/>
+        </w:rPr>
+        <w:t>Testimonial page.</w:t>
+      </w:r>
+    </w:p>
+    <w:p>
+      <w:pPr>
         <w:rPr>
           <w:rFonts w:ascii="Times New Roman" w:hAnsi="Times New Roman" w:cs="Times New Roman"/>
           <w:b/>
@@ -510,29 +534,23 @@
           <w:sz w:val="24"/>
           <w:szCs w:val="24"/>
         </w:rPr>
-        <w:t>Testimonial page allowing for reviews.</w:t>
-      </w:r>
-    </w:p>
-    <w:p>
-      <w:pPr>
-        <w:pStyle w:val="ListParagraph"/>
-        <w:numPr>
-          <w:ilvl w:val="0"/>
-          <w:numId w:val="5"/>
-        </w:numPr>
-        <w:rPr>
-          <w:rFonts w:ascii="Times New Roman" w:hAnsi="Times New Roman" w:cs="Times New Roman"/>
-          <w:sz w:val="24"/>
-          <w:szCs w:val="24"/>
-        </w:rPr>
-      </w:pPr>
-      <w:r>
-        <w:rPr>
-          <w:rFonts w:ascii="Times New Roman" w:hAnsi="Times New Roman" w:cs="Times New Roman"/>
-          <w:sz w:val="24"/>
-          <w:szCs w:val="24"/>
-        </w:rPr>
-        <w:t>Keeps all users on same page, no redirects.</w:t>
+        <w:t>Keeps all users on same page, no redirects</w:t>
+      </w:r>
+      <w:r>
+        <w:rPr>
+          <w:rFonts w:ascii="Times New Roman" w:hAnsi="Times New Roman" w:cs="Times New Roman"/>
+          <w:sz w:val="24"/>
+          <w:szCs w:val="24"/>
+        </w:rPr>
+        <w:t xml:space="preserve"> except for payments</w:t>
+      </w:r>
+      <w:r>
+        <w:rPr>
+          <w:rFonts w:ascii="Times New Roman" w:hAnsi="Times New Roman" w:cs="Times New Roman"/>
+          <w:sz w:val="24"/>
+          <w:szCs w:val="24"/>
+        </w:rPr>
+        <w:t>.</w:t>
       </w:r>
     </w:p>
     <w:p>
@@ -631,7 +649,7 @@
 </file>
 
 <file path=word/endnotes.xml><?xml version="1.0" encoding="utf-8"?>
-<w:endnotes xmlns:wpc="http://schemas.microsoft.com/office/word/2010/wordprocessingCanvas" xmlns:cx="http://schemas.microsoft.com/office/drawing/2014/chartex" xmlns:cx1="http://schemas.microsoft.com/office/drawing/2015/9/8/chartex" xmlns:cx2="http://schemas.microsoft.com/office/drawing/2015/10/21/chartex" xmlns:cx3="http://schemas.microsoft.com/office/drawing/2016/5/9/chartex" xmlns:cx4="http://schemas.microsoft.com/office/drawing/2016/5/10/chartex" xmlns:cx5="http://schemas.microsoft.com/office/drawing/2016/5/11/chartex" xmlns:cx6="http://schemas.microsoft.com/office/drawing/2016/5/12/chartex" xmlns:cx7="http://schemas.microsoft.com/office/drawing/2016/5/13/chartex" xmlns:cx8="http://schemas.microsoft.com/office/drawing/2016/5/14/chartex" xmlns:mc="http://schemas.openxmlformats.org/markup-compatibility/2006" xmlns:aink="http://schemas.microsoft.com/office/drawing/2016/ink" xmlns:am3d="http://schemas.microsoft.com/office/drawing/2017/model3d" xmlns:o="urn:schemas-microsoft-com:office:office" xmlns:r="http://schemas.openxmlformats.org/officeDocument/2006/relationships" xmlns:m="http://schemas.openxmlformats.org/officeDocument/2006/math" xmlns:v="urn:schemas-microsoft-com:vml" xmlns:wp14="http://schemas.microsoft.com/office/word/2010/wordprocessingDrawing" xmlns:wp="http://schemas.openxmlformats.org/drawingml/2006/wordprocessingDrawing" xmlns:w10="urn:schemas-microsoft-com:office:word" xmlns:w="http://schemas.openxmlformats.org/wordprocessingml/2006/main" xmlns:w14="http://schemas.microsoft.com/office/word/2010/wordml" xmlns:w15="http://schemas.microsoft.com/office/word/2012/wordml" xmlns:w16cex="http://schemas.microsoft.com/office/word/2018/wordml/cex" xmlns:w16cid="http://schemas.microsoft.com/office/word/2016/wordml/cid" xmlns:w16="http://schemas.microsoft.com/office/word/2018/wordml" xmlns:w16se="http://schemas.microsoft.com/office/word/2015/wordml/symex" xmlns:wpg="http://schemas.microsoft.com/office/word/2010/wordprocessingGroup" xmlns:wpi="http://schemas.microsoft.com/office/word/2010/wordprocessingInk" xmlns:wne="http://schemas.microsoft.com/office/word/2006/wordml" xmlns:wps="http://schemas.microsoft.com/office/word/2010/wordprocessingShape" mc:Ignorable="w14 w15 w16se w16cid w16 w16cex wp14">
+<w:endnotes xmlns:wpc="http://schemas.microsoft.com/office/word/2010/wordprocessingCanvas" xmlns:cx="http://schemas.microsoft.com/office/drawing/2014/chartex" xmlns:cx1="http://schemas.microsoft.com/office/drawing/2015/9/8/chartex" xmlns:cx2="http://schemas.microsoft.com/office/drawing/2015/10/21/chartex" xmlns:cx3="http://schemas.microsoft.com/office/drawing/2016/5/9/chartex" xmlns:cx4="http://schemas.microsoft.com/office/drawing/2016/5/10/chartex" xmlns:cx5="http://schemas.microsoft.com/office/drawing/2016/5/11/chartex" xmlns:cx6="http://schemas.microsoft.com/office/drawing/2016/5/12/chartex" xmlns:cx7="http://schemas.microsoft.com/office/drawing/2016/5/13/chartex" xmlns:cx8="http://schemas.microsoft.com/office/drawing/2016/5/14/chartex" xmlns:mc="http://schemas.openxmlformats.org/markup-compatibility/2006" xmlns:aink="http://schemas.microsoft.com/office/drawing/2016/ink" xmlns:am3d="http://schemas.microsoft.com/office/drawing/2017/model3d" xmlns:o="urn:schemas-microsoft-com:office:office" xmlns:r="http://schemas.openxmlformats.org/officeDocument/2006/relationships" xmlns:m="http://schemas.openxmlformats.org/officeDocument/2006/math" xmlns:v="urn:schemas-microsoft-com:vml" xmlns:wp14="http://schemas.microsoft.com/office/word/2010/wordprocessingDrawing" xmlns:wp="http://schemas.openxmlformats.org/drawingml/2006/wordprocessingDrawing" xmlns:w10="urn:schemas-microsoft-com:office:word" xmlns:w="http://schemas.openxmlformats.org/wordprocessingml/2006/main" xmlns:w14="http://schemas.microsoft.com/office/word/2010/wordml" xmlns:w15="http://schemas.microsoft.com/office/word/2012/wordml" xmlns:w16cex="http://schemas.microsoft.com/office/word/2018/wordml/cex" xmlns:w16cid="http://schemas.microsoft.com/office/word/2016/wordml/cid" xmlns:w16="http://schemas.microsoft.com/office/word/2018/wordml" xmlns:w16sdtdh="http://schemas.microsoft.com/office/word/2020/wordml/sdtdatahash" xmlns:w16se="http://schemas.microsoft.com/office/word/2015/wordml/symex" xmlns:wpg="http://schemas.microsoft.com/office/word/2010/wordprocessingGroup" xmlns:wpi="http://schemas.microsoft.com/office/word/2010/wordprocessingInk" xmlns:wne="http://schemas.microsoft.com/office/word/2006/wordml" xmlns:wps="http://schemas.microsoft.com/office/word/2010/wordprocessingShape" mc:Ignorable="w14 w15 w16se w16cid w16 w16cex w16sdtdh wp14">
   <w:endnote w:type="separator" w:id="-1">
     <w:p>
       <w:pPr>
@@ -656,7 +674,7 @@
 </file>
 
 <file path=word/footnotes.xml><?xml version="1.0" encoding="utf-8"?>
-<w:footnotes xmlns:wpc="http://schemas.microsoft.com/office/word/2010/wordprocessingCanvas" xmlns:cx="http://schemas.microsoft.com/office/drawing/2014/chartex" xmlns:cx1="http://schemas.microsoft.com/office/drawing/2015/9/8/chartex" xmlns:cx2="http://schemas.microsoft.com/office/drawing/2015/10/21/chartex" xmlns:cx3="http://schemas.microsoft.com/office/drawing/2016/5/9/chartex" xmlns:cx4="http://schemas.microsoft.com/office/drawing/2016/5/10/chartex" xmlns:cx5="http://schemas.microsoft.com/office/drawing/2016/5/11/chartex" xmlns:cx6="http://schemas.microsoft.com/office/drawing/2016/5/12/chartex" xmlns:cx7="http://schemas.microsoft.com/office/drawing/2016/5/13/chartex" xmlns:cx8="http://schemas.microsoft.com/office/drawing/2016/5/14/chartex" xmlns:mc="http://schemas.openxmlformats.org/markup-compatibility/2006" xmlns:aink="http://schemas.microsoft.com/office/drawing/2016/ink" xmlns:am3d="http://schemas.microsoft.com/office/drawing/2017/model3d" xmlns:o="urn:schemas-microsoft-com:office:office" xmlns:r="http://schemas.openxmlformats.org/officeDocument/2006/relationships" xmlns:m="http://schemas.openxmlformats.org/officeDocument/2006/math" xmlns:v="urn:schemas-microsoft-com:vml" xmlns:wp14="http://schemas.microsoft.com/office/word/2010/wordprocessingDrawing" xmlns:wp="http://schemas.openxmlformats.org/drawingml/2006/wordprocessingDrawing" xmlns:w10="urn:schemas-microsoft-com:office:word" xmlns:w="http://schemas.openxmlformats.org/wordprocessingml/2006/main" xmlns:w14="http://schemas.microsoft.com/office/word/2010/wordml" xmlns:w15="http://schemas.microsoft.com/office/word/2012/wordml" xmlns:w16cex="http://schemas.microsoft.com/office/word/2018/wordml/cex" xmlns:w16cid="http://schemas.microsoft.com/office/word/2016/wordml/cid" xmlns:w16="http://schemas.microsoft.com/office/word/2018/wordml" xmlns:w16se="http://schemas.microsoft.com/office/word/2015/wordml/symex" xmlns:wpg="http://schemas.microsoft.com/office/word/2010/wordprocessingGroup" xmlns:wpi="http://schemas.microsoft.com/office/word/2010/wordprocessingInk" xmlns:wne="http://schemas.microsoft.com/office/word/2006/wordml" xmlns:wps="http://schemas.microsoft.com/office/word/2010/wordprocessingShape" mc:Ignorable="w14 w15 w16se w16cid w16 w16cex wp14">
+<w:footnotes xmlns:wpc="http://schemas.microsoft.com/office/word/2010/wordprocessingCanvas" xmlns:cx="http://schemas.microsoft.com/office/drawing/2014/chartex" xmlns:cx1="http://schemas.microsoft.com/office/drawing/2015/9/8/chartex" xmlns:cx2="http://schemas.microsoft.com/office/drawing/2015/10/21/chartex" xmlns:cx3="http://schemas.microsoft.com/office/drawing/2016/5/9/chartex" xmlns:cx4="http://schemas.microsoft.com/office/drawing/2016/5/10/chartex" xmlns:cx5="http://schemas.microsoft.com/office/drawing/2016/5/11/chartex" xmlns:cx6="http://schemas.microsoft.com/office/drawing/2016/5/12/chartex" xmlns:cx7="http://schemas.microsoft.com/office/drawing/2016/5/13/chartex" xmlns:cx8="http://schemas.microsoft.com/office/drawing/2016/5/14/chartex" xmlns:mc="http://schemas.openxmlformats.org/markup-compatibility/2006" xmlns:aink="http://schemas.microsoft.com/office/drawing/2016/ink" xmlns:am3d="http://schemas.microsoft.com/office/drawing/2017/model3d" xmlns:o="urn:schemas-microsoft-com:office:office" xmlns:r="http://schemas.openxmlformats.org/officeDocument/2006/relationships" xmlns:m="http://schemas.openxmlformats.org/officeDocument/2006/math" xmlns:v="urn:schemas-microsoft-com:vml" xmlns:wp14="http://schemas.microsoft.com/office/word/2010/wordprocessingDrawing" xmlns:wp="http://schemas.openxmlformats.org/drawingml/2006/wordprocessingDrawing" xmlns:w10="urn:schemas-microsoft-com:office:word" xmlns:w="http://schemas.openxmlformats.org/wordprocessingml/2006/main" xmlns:w14="http://schemas.microsoft.com/office/word/2010/wordml" xmlns:w15="http://schemas.microsoft.com/office/word/2012/wordml" xmlns:w16cex="http://schemas.microsoft.com/office/word/2018/wordml/cex" xmlns:w16cid="http://schemas.microsoft.com/office/word/2016/wordml/cid" xmlns:w16="http://schemas.microsoft.com/office/word/2018/wordml" xmlns:w16sdtdh="http://schemas.microsoft.com/office/word/2020/wordml/sdtdatahash" xmlns:w16se="http://schemas.microsoft.com/office/word/2015/wordml/symex" xmlns:wpg="http://schemas.microsoft.com/office/word/2010/wordprocessingGroup" xmlns:wpi="http://schemas.microsoft.com/office/word/2010/wordprocessingInk" xmlns:wne="http://schemas.microsoft.com/office/word/2006/wordml" xmlns:wps="http://schemas.microsoft.com/office/word/2010/wordprocessingShape" mc:Ignorable="w14 w15 w16se w16cid w16 w16cex w16sdtdh wp14">
   <w:footnote w:type="separator" w:id="-1">
     <w:p>
       <w:pPr>
@@ -681,7 +699,7 @@
 </file>
 
 <file path=word/numbering.xml><?xml version="1.0" encoding="utf-8"?>
-<w:numbering xmlns:wpc="http://schemas.microsoft.com/office/word/2010/wordprocessingCanvas" xmlns:cx="http://schemas.microsoft.com/office/drawing/2014/chartex" xmlns:cx1="http://schemas.microsoft.com/office/drawing/2015/9/8/chartex" xmlns:cx2="http://schemas.microsoft.com/office/drawing/2015/10/21/chartex" xmlns:cx3="http://schemas.microsoft.com/office/drawing/2016/5/9/chartex" xmlns:cx4="http://schemas.microsoft.com/office/drawing/2016/5/10/chartex" xmlns:cx5="http://schemas.microsoft.com/office/drawing/2016/5/11/chartex" xmlns:cx6="http://schemas.microsoft.com/office/drawing/2016/5/12/chartex" xmlns:cx7="http://schemas.microsoft.com/office/drawing/2016/5/13/chartex" xmlns:cx8="http://schemas.microsoft.com/office/drawing/2016/5/14/chartex" xmlns:mc="http://schemas.openxmlformats.org/markup-compatibility/2006" xmlns:aink="http://schemas.microsoft.com/office/drawing/2016/ink" xmlns:am3d="http://schemas.microsoft.com/office/drawing/2017/model3d" xmlns:o="urn:schemas-microsoft-com:office:office" xmlns:r="http://schemas.openxmlformats.org/officeDocument/2006/relationships" xmlns:m="http://schemas.openxmlformats.org/officeDocument/2006/math" xmlns:v="urn:schemas-microsoft-com:vml" xmlns:wp14="http://schemas.microsoft.com/office/word/2010/wordprocessingDrawing" xmlns:wp="http://schemas.openxmlformats.org/drawingml/2006/wordprocessingDrawing" xmlns:w10="urn:schemas-microsoft-com:office:word" xmlns:w="http://schemas.openxmlformats.org/wordprocessingml/2006/main" xmlns:w14="http://schemas.microsoft.com/office/word/2010/wordml" xmlns:w15="http://schemas.microsoft.com/office/word/2012/wordml" xmlns:w16cex="http://schemas.microsoft.com/office/word/2018/wordml/cex" xmlns:w16cid="http://schemas.microsoft.com/office/word/2016/wordml/cid" xmlns:w16="http://schemas.microsoft.com/office/word/2018/wordml" xmlns:w16se="http://schemas.microsoft.com/office/word/2015/wordml/symex" xmlns:wpg="http://schemas.microsoft.com/office/word/2010/wordprocessingGroup" xmlns:wpi="http://schemas.microsoft.com/office/word/2010/wordprocessingInk" xmlns:wne="http://schemas.microsoft.com/office/word/2006/wordml" xmlns:wps="http://schemas.microsoft.com/office/word/2010/wordprocessingShape" mc:Ignorable="w14 w15 w16se w16cid w16 w16cex wp14">
+<w:numbering xmlns:wpc="http://schemas.microsoft.com/office/word/2010/wordprocessingCanvas" xmlns:cx="http://schemas.microsoft.com/office/drawing/2014/chartex" xmlns:cx1="http://schemas.microsoft.com/office/drawing/2015/9/8/chartex" xmlns:cx2="http://schemas.microsoft.com/office/drawing/2015/10/21/chartex" xmlns:cx3="http://schemas.microsoft.com/office/drawing/2016/5/9/chartex" xmlns:cx4="http://schemas.microsoft.com/office/drawing/2016/5/10/chartex" xmlns:cx5="http://schemas.microsoft.com/office/drawing/2016/5/11/chartex" xmlns:cx6="http://schemas.microsoft.com/office/drawing/2016/5/12/chartex" xmlns:cx7="http://schemas.microsoft.com/office/drawing/2016/5/13/chartex" xmlns:cx8="http://schemas.microsoft.com/office/drawing/2016/5/14/chartex" xmlns:mc="http://schemas.openxmlformats.org/markup-compatibility/2006" xmlns:aink="http://schemas.microsoft.com/office/drawing/2016/ink" xmlns:am3d="http://schemas.microsoft.com/office/drawing/2017/model3d" xmlns:o="urn:schemas-microsoft-com:office:office" xmlns:r="http://schemas.openxmlformats.org/officeDocument/2006/relationships" xmlns:m="http://schemas.openxmlformats.org/officeDocument/2006/math" xmlns:v="urn:schemas-microsoft-com:vml" xmlns:wp14="http://schemas.microsoft.com/office/word/2010/wordprocessingDrawing" xmlns:wp="http://schemas.openxmlformats.org/drawingml/2006/wordprocessingDrawing" xmlns:w10="urn:schemas-microsoft-com:office:word" xmlns:w="http://schemas.openxmlformats.org/wordprocessingml/2006/main" xmlns:w14="http://schemas.microsoft.com/office/word/2010/wordml" xmlns:w15="http://schemas.microsoft.com/office/word/2012/wordml" xmlns:w16cex="http://schemas.microsoft.com/office/word/2018/wordml/cex" xmlns:w16cid="http://schemas.microsoft.com/office/word/2016/wordml/cid" xmlns:w16="http://schemas.microsoft.com/office/word/2018/wordml" xmlns:w16sdtdh="http://schemas.microsoft.com/office/word/2020/wordml/sdtdatahash" xmlns:w16se="http://schemas.microsoft.com/office/word/2015/wordml/symex" xmlns:wpg="http://schemas.microsoft.com/office/word/2010/wordprocessingGroup" xmlns:wpi="http://schemas.microsoft.com/office/word/2010/wordprocessingInk" xmlns:wne="http://schemas.microsoft.com/office/word/2006/wordml" xmlns:wps="http://schemas.microsoft.com/office/word/2010/wordprocessingShape" mc:Ignorable="w14 w15 w16se w16cid w16 w16cex w16sdtdh wp14">
   <w:abstractNum w:abstractNumId="0" w15:restartNumberingAfterBreak="0">
     <w:nsid w:val="02064520"/>
     <w:multiLevelType w:val="hybridMultilevel"/>
@@ -1266,7 +1284,7 @@
 </file>
 
 <file path=word/styles.xml><?xml version="1.0" encoding="utf-8"?>
-<w:styles xmlns:mc="http://schemas.openxmlformats.org/markup-compatibility/2006" xmlns:r="http://schemas.openxmlformats.org/officeDocument/2006/relationships" xmlns:w="http://schemas.openxmlformats.org/wordprocessingml/2006/main" xmlns:w14="http://schemas.microsoft.com/office/word/2010/wordml" xmlns:w15="http://schemas.microsoft.com/office/word/2012/wordml" xmlns:w16cex="http://schemas.microsoft.com/office/word/2018/wordml/cex" xmlns:w16cid="http://schemas.microsoft.com/office/word/2016/wordml/cid" xmlns:w16="http://schemas.microsoft.com/office/word/2018/wordml" xmlns:w16se="http://schemas.microsoft.com/office/word/2015/wordml/symex" mc:Ignorable="w14 w15 w16se w16cid w16 w16cex">
+<w:styles xmlns:mc="http://schemas.openxmlformats.org/markup-compatibility/2006" xmlns:r="http://schemas.openxmlformats.org/officeDocument/2006/relationships" xmlns:w="http://schemas.openxmlformats.org/wordprocessingml/2006/main" xmlns:w14="http://schemas.microsoft.com/office/word/2010/wordml" xmlns:w15="http://schemas.microsoft.com/office/word/2012/wordml" xmlns:w16cex="http://schemas.microsoft.com/office/word/2018/wordml/cex" xmlns:w16cid="http://schemas.microsoft.com/office/word/2016/wordml/cid" xmlns:w16="http://schemas.microsoft.com/office/word/2018/wordml" xmlns:w16sdtdh="http://schemas.microsoft.com/office/word/2020/wordml/sdtdatahash" xmlns:w16se="http://schemas.microsoft.com/office/word/2015/wordml/symex" mc:Ignorable="w14 w15 w16se w16cid w16 w16cex w16sdtdh">
   <w:docDefaults>
     <w:rPrDefault>
       <w:rPr>

</xml_diff>